<commit_message>
Documentation 9, bugs fixed
</commit_message>
<xml_diff>
--- a/Degree Work WPF Reloaded/Resources/Documents/DegreeWorkText/annotation.docx
+++ b/Degree Work WPF Reloaded/Resources/Documents/DegreeWorkText/annotation.docx
@@ -37,53 +37,84 @@
       <w:r>
         <w:rPr>
           <w:noProof/>
-          <w:lang w:val="en-US"/>
+          <w:lang w:val="ru-RU"/>
         </w:rPr>
         <w:t>70</w:t>
+      </w:r>
+      <w:r>
+        <w:t xml:space="preserve"> с.,</w:t>
+      </w:r>
+      <w:r>
+        <w:rPr>
+          <w:noProof/>
+        </w:rPr>
+        <w:t xml:space="preserve"> </w:t>
+      </w:r>
+      <w:r>
+        <w:rPr>
+          <w:noProof/>
+        </w:rPr>
+        <w:t>38</w:t>
+      </w:r>
+      <w:r>
+        <w:t xml:space="preserve"> рис.,</w:t>
+      </w:r>
+      <w:r>
+        <w:rPr>
+          <w:noProof/>
+        </w:rPr>
+        <w:t xml:space="preserve"> </w:t>
+      </w:r>
+      <w:r>
+        <w:rPr>
+          <w:noProof/>
+        </w:rPr>
+        <w:t>12</w:t>
+      </w:r>
+      <w:r>
+        <w:t xml:space="preserve"> джерел,</w:t>
+      </w:r>
+      <w:r>
+        <w:rPr>
+          <w:noProof/>
+        </w:rPr>
+        <w:t xml:space="preserve"> </w:t>
+      </w:r>
+      <w:r>
+        <w:t>додатки.</w:t>
+      </w:r>
+    </w:p>
+    <w:p>
+      <w:pPr>
+        <w:pStyle w:val="10"/>
+        <w:ind w:firstLine="0"/>
+      </w:pPr>
+      <w:r>
+        <w:t>Перелік ключових слів</w:t>
+      </w:r>
+      <w:r>
+        <w:rPr>
+          <w:noProof/>
+        </w:rPr>
+        <w:t>: ІДЕАЛЬНА РІДИНА, ПЛОСКА БЕЗВИХРОВА ТЕЧІЯ, ЛІНІЯ СТРУМУ, ФУНКЦІЯ КОМПЛЕКСНОГО ЗМІННОГО, КОНФОРМНЕ ВІДОБРАЖЕННЯ, РІВНЯННЯ ЛАПЛАСА, ІНТЕГРАЛ ШВАРЦА-КРІСТОФ</w:t>
+      </w:r>
+      <w:r>
+        <w:rPr>
+          <w:noProof/>
+          <w:lang w:val="ru-RU"/>
+        </w:rPr>
+        <w:t>Ф</w:t>
       </w:r>
       <w:bookmarkStart w:id="0" w:name="_GoBack"/>
       <w:bookmarkEnd w:id="0"/>
       <w:r>
-        <w:t xml:space="preserve"> с.,</w:t>
-      </w:r>
-      <w:r>
-        <w:rPr>
-          <w:noProof/>
-        </w:rPr>
-        <w:t xml:space="preserve"> </w:t>
-      </w:r>
-      <w:r>
-        <w:rPr>
-          <w:noProof/>
-        </w:rPr>
-        <w:t>38</w:t>
-      </w:r>
-      <w:r>
-        <w:t xml:space="preserve"> рис.,</w:t>
-      </w:r>
-      <w:r>
-        <w:rPr>
-          <w:noProof/>
-        </w:rPr>
-        <w:t xml:space="preserve"> </w:t>
-      </w:r>
-      <w:r>
-        <w:rPr>
-          <w:noProof/>
-        </w:rPr>
-        <w:t>12</w:t>
-      </w:r>
-      <w:r>
-        <w:t xml:space="preserve"> джерел,</w:t>
-      </w:r>
-      <w:r>
-        <w:rPr>
-          <w:noProof/>
-        </w:rPr>
-        <w:t xml:space="preserve"> </w:t>
-      </w:r>
-      <w:r>
-        <w:t>додатки.</w:t>
+        <w:rPr>
+          <w:noProof/>
+        </w:rPr>
+        <w:t>ЕЛЯ</w:t>
+      </w:r>
+      <w:r>
+        <w:t>.</w:t>
       </w:r>
     </w:p>
     <w:p>
@@ -92,15 +123,24 @@
         <w:ind w:firstLine="0"/>
       </w:pPr>
       <w:r>
-        <w:t>Перелік ключових слів</w:t>
-      </w:r>
-      <w:r>
-        <w:rPr>
-          <w:noProof/>
-        </w:rPr>
-        <w:t>: ІДЕАЛЬНА РІДИНА, ПЛОСКА БЕЗВИХРОВА ТЕЧІЯ, ЛІНІЯ СТРУМУ, ФУНКЦІЯ КОМПЛЕКСНОГО ЗМІННОГО, КОНФОРМНЕ ВІДОБРАЖЕННЯ, РІВНЯННЯ ЛАПЛАСА, ІНТЕГРАЛ ШВАРЦА-КРІСТОФЕЛЯ</w:t>
-      </w:r>
-      <w:r>
+        <w:t>Об</w:t>
+      </w:r>
+      <w:r>
+        <w:t>’</w:t>
+      </w:r>
+      <w:r>
+        <w:t>єктом дослідження є</w:t>
+      </w:r>
+      <w:r>
+        <w:rPr>
+          <w:noProof/>
+        </w:rPr>
+        <w:t xml:space="preserve"> процес обтікання узагальненого багатокутника плоским безвихровим потоком  ідеальної нестисливої рідини</w:t>
+      </w:r>
+      <w:r>
+        <w:rPr>
+          <w:noProof/>
+        </w:rPr>
         <w:t>.</w:t>
       </w:r>
     </w:p>
@@ -110,19 +150,31 @@
         <w:ind w:firstLine="0"/>
       </w:pPr>
       <w:r>
-        <w:t>Об</w:t>
-      </w:r>
-      <w:r>
-        <w:t>’</w:t>
-      </w:r>
-      <w:r>
-        <w:t>єктом дослідження є</w:t>
-      </w:r>
-      <w:r>
-        <w:rPr>
-          <w:noProof/>
-        </w:rPr>
-        <w:t xml:space="preserve"> процес обтікання узагальненого багатокутника плоским безвихровим потоком  ідеальної нестисливої рідини</w:t>
+        <w:t>Мета роботи</w:t>
+      </w:r>
+      <w:r>
+        <w:rPr>
+          <w:noProof/>
+        </w:rPr>
+        <w:t xml:space="preserve"> </w:t>
+      </w:r>
+      <w:r>
+        <w:rPr>
+          <w:noProof/>
+        </w:rPr>
+        <w:t>–</w:t>
+      </w:r>
+      <w:r>
+        <w:rPr>
+          <w:noProof/>
+        </w:rPr>
+        <w:t xml:space="preserve"> </w:t>
+      </w:r>
+      <w:r>
+        <w:rPr>
+          <w:noProof/>
+        </w:rPr>
+        <w:t>дослідити та візуалізувати методи знахождення ліній струму та параметрів потоку рідини при обтіканні узагальнених багатокутникив</w:t>
       </w:r>
       <w:r>
         <w:rPr>
@@ -137,52 +189,22 @@
         <w:ind w:firstLine="0"/>
       </w:pPr>
       <w:r>
-        <w:t>Мета роботи</w:t>
-      </w:r>
-      <w:r>
-        <w:rPr>
-          <w:noProof/>
-        </w:rPr>
-        <w:t xml:space="preserve"> </w:t>
-      </w:r>
-      <w:r>
-        <w:rPr>
-          <w:noProof/>
-        </w:rPr>
-        <w:t>–</w:t>
-      </w:r>
-      <w:r>
-        <w:rPr>
-          <w:noProof/>
-        </w:rPr>
-        <w:t xml:space="preserve"> </w:t>
-      </w:r>
-      <w:r>
-        <w:rPr>
-          <w:noProof/>
-        </w:rPr>
-        <w:t>дослідити та візуалізувати методи знахождення ліній струму та параметрів потоку рідини при обтіканні узагальнених багатокутникив</w:t>
-      </w:r>
-      <w:r>
-        <w:rPr>
-          <w:noProof/>
-        </w:rPr>
-        <w:t>.</w:t>
-      </w:r>
-    </w:p>
-    <w:p>
-      <w:pPr>
-        <w:pStyle w:val="10"/>
-        <w:ind w:firstLine="0"/>
-      </w:pPr>
-      <w:r>
         <w:t>Методика дослідження</w:t>
       </w:r>
       <w:r>
         <w:rPr>
           <w:noProof/>
         </w:rPr>
-        <w:t xml:space="preserve"> – створення програмного забезпечення для візуалізації, розрахунків та виводу результатів на освнові математичних формул та чисельних методів</w:t>
+        <w:t xml:space="preserve"> – створення програмного забезпечення для візуалізації, розрахунків та виводу результатів на </w:t>
+      </w:r>
+      <w:r>
+        <w:t>основі</w:t>
+      </w:r>
+      <w:r>
+        <w:rPr>
+          <w:noProof/>
+        </w:rPr>
+        <w:t xml:space="preserve"> математичних формул та чисельних методів</w:t>
       </w:r>
       <w:r>
         <w:rPr>
@@ -377,7 +399,21 @@
           <w:szCs w:val="28"/>
           <w:lang w:val="en-US"/>
         </w:rPr>
-        <w:t>functions of complex variable, complex potential of stream, conformal map</w:t>
+        <w:t xml:space="preserve">functions of complex variable, complex potential of </w:t>
+      </w:r>
+      <w:r>
+        <w:rPr>
+          <w:szCs w:val="28"/>
+          <w:lang w:val="en-US"/>
+        </w:rPr>
+        <w:t>fluid flow</w:t>
+      </w:r>
+      <w:r>
+        <w:rPr>
+          <w:szCs w:val="28"/>
+          <w:lang w:val="en-US"/>
+        </w:rPr>
+        <w:t>, conformal map</w:t>
       </w:r>
       <w:r>
         <w:rPr>
@@ -431,33 +467,11 @@
           <w:lang w:val="en-US"/>
         </w:rPr>
       </w:pPr>
-      <w:proofErr w:type="spellStart"/>
-      <w:r>
-        <w:rPr>
-          <w:lang w:val="en-US"/>
-        </w:rPr>
-        <w:t>Bibliogr</w:t>
-      </w:r>
-      <w:proofErr w:type="spellEnd"/>
-      <w:r>
-        <w:rPr>
-          <w:lang w:val="en-US"/>
-        </w:rPr>
-        <w:t xml:space="preserve">. </w:t>
-      </w:r>
-      <w:proofErr w:type="gramStart"/>
-      <w:r>
-        <w:rPr>
-          <w:lang w:val="en-US"/>
-        </w:rPr>
-        <w:t>12 ,</w:t>
-      </w:r>
-      <w:proofErr w:type="gramEnd"/>
-      <w:r>
-        <w:rPr>
-          <w:lang w:val="en-US"/>
-        </w:rPr>
-        <w:t xml:space="preserve"> Ill. </w:t>
+      <w:r>
+        <w:rPr>
+          <w:lang w:val="en-US"/>
+        </w:rPr>
+        <w:t xml:space="preserve">Bibliogr. 12 , Ill. </w:t>
       </w:r>
       <w:r>
         <w:rPr>

</xml_diff>